<commit_message>
rawcall back for minyue
1.RawCallBack for Minyue
2. add get camera size function.
</commit_message>
<xml_diff>
--- a/API说明.docx
+++ b/API说明.docx
@@ -12,7 +12,187 @@
         <w:rPr>
           <w:rFonts w:hint="eastAsia"/>
         </w:rPr>
-        <w:t>软件与之前的函数接口基本相同，主要是发现设备，连接设备方面有一些变化。</w:t>
+        <w:t>所有的接口函数均在</w:t>
+      </w:r>
+      <w:r>
+        <w:rPr>
+          <w:rFonts w:hint="eastAsia"/>
+        </w:rPr>
+        <w:t>CCHVAPI.cpp</w:t>
+      </w:r>
+      <w:r>
+        <w:rPr>
+          <w:rFonts w:hint="eastAsia"/>
+        </w:rPr>
+        <w:t>和</w:t>
+      </w:r>
+      <w:proofErr w:type="spellStart"/>
+      <w:r>
+        <w:rPr>
+          <w:rFonts w:hint="eastAsia"/>
+        </w:rPr>
+        <w:t>CCHVAPI.h</w:t>
+      </w:r>
+      <w:proofErr w:type="spellEnd"/>
+      <w:r>
+        <w:rPr>
+          <w:rFonts w:hint="eastAsia"/>
+        </w:rPr>
+        <w:t>中，用户只需要使用这两个文件，其他的文件不需要涉及。</w:t>
+      </w:r>
+    </w:p>
+    <w:p>
+      <w:pPr>
+        <w:rPr>
+          <w:rFonts w:hint="eastAsia"/>
+        </w:rPr>
+      </w:pPr>
+      <w:r>
+        <w:rPr>
+          <w:rFonts w:hint="eastAsia"/>
+        </w:rPr>
+        <w:t>在</w:t>
+      </w:r>
+      <w:proofErr w:type="spellStart"/>
+      <w:r>
+        <w:rPr>
+          <w:rFonts w:hint="eastAsia"/>
+        </w:rPr>
+        <w:t>CCHVAPI.h</w:t>
+      </w:r>
+      <w:proofErr w:type="spellEnd"/>
+      <w:r>
+        <w:rPr>
+          <w:rFonts w:hint="eastAsia"/>
+        </w:rPr>
+        <w:t>的最下面，</w:t>
+      </w:r>
+      <w:bookmarkStart w:id="0" w:name="_GoBack"/>
+      <w:bookmarkEnd w:id="0"/>
+      <w:r>
+        <w:rPr>
+          <w:rFonts w:hint="eastAsia"/>
+        </w:rPr>
+        <w:t>包括了所有的</w:t>
+      </w:r>
+      <w:proofErr w:type="spellStart"/>
+      <w:r>
+        <w:rPr>
+          <w:rFonts w:hint="eastAsia"/>
+        </w:rPr>
+        <w:t>dll</w:t>
+      </w:r>
+      <w:proofErr w:type="spellEnd"/>
+      <w:r>
+        <w:rPr>
+          <w:rFonts w:hint="eastAsia"/>
+        </w:rPr>
+        <w:t>导出函数列表，以</w:t>
+      </w:r>
+      <w:r>
+        <w:rPr>
+          <w:rFonts w:hint="eastAsia"/>
+        </w:rPr>
+        <w:t>CCT_API</w:t>
+      </w:r>
+      <w:r>
+        <w:rPr>
+          <w:rFonts w:hint="eastAsia"/>
+        </w:rPr>
+        <w:t>为前缀。</w:t>
+      </w:r>
+    </w:p>
+    <w:p>
+      <w:pPr>
+        <w:rPr>
+          <w:rFonts w:hint="eastAsia"/>
+        </w:rPr>
+      </w:pPr>
+      <w:r>
+        <w:rPr>
+          <w:rFonts w:hint="eastAsia"/>
+        </w:rPr>
+        <w:t>在</w:t>
+      </w:r>
+      <w:r>
+        <w:rPr>
+          <w:rFonts w:hint="eastAsia"/>
+        </w:rPr>
+        <w:t>CCHVAPI.cpp</w:t>
+      </w:r>
+      <w:r>
+        <w:rPr>
+          <w:rFonts w:hint="eastAsia"/>
+        </w:rPr>
+        <w:t>最底部，有函数名以</w:t>
+      </w:r>
+      <w:proofErr w:type="spellStart"/>
+      <w:r>
+        <w:rPr>
+          <w:rFonts w:hint="eastAsia"/>
+        </w:rPr>
+        <w:t>cs</w:t>
+      </w:r>
+      <w:proofErr w:type="spellEnd"/>
+      <w:r>
+        <w:rPr>
+          <w:rFonts w:hint="eastAsia"/>
+        </w:rPr>
+        <w:t>为前缀的</w:t>
+      </w:r>
+      <w:r>
+        <w:rPr>
+          <w:rFonts w:hint="eastAsia"/>
+        </w:rPr>
+        <w:t xml:space="preserve">c# </w:t>
+      </w:r>
+      <w:r>
+        <w:rPr>
+          <w:rFonts w:hint="eastAsia"/>
+        </w:rPr>
+        <w:t>的示例包裹函数</w:t>
+      </w:r>
+      <w:r>
+        <w:rPr>
+          <w:rFonts w:hint="eastAsia"/>
+        </w:rPr>
+        <w:t>。一些比较复杂的</w:t>
+      </w:r>
+      <w:r>
+        <w:rPr>
+          <w:rFonts w:hint="eastAsia"/>
+        </w:rPr>
+        <w:t>业务</w:t>
+      </w:r>
+      <w:r>
+        <w:rPr>
+          <w:rFonts w:hint="eastAsia"/>
+        </w:rPr>
+        <w:t>逻辑，特别是涉及到指针操作的，一般在</w:t>
+      </w:r>
+      <w:r>
+        <w:rPr>
+          <w:rFonts w:hint="eastAsia"/>
+        </w:rPr>
+        <w:t>C++</w:t>
+      </w:r>
+      <w:r>
+        <w:rPr>
+          <w:rFonts w:hint="eastAsia"/>
+        </w:rPr>
+        <w:t>中完成，最后用更加简单的形式导出到</w:t>
+      </w:r>
+      <w:r>
+        <w:rPr>
+          <w:rFonts w:hint="eastAsia"/>
+        </w:rPr>
+        <w:t>C#</w:t>
+      </w:r>
+      <w:r>
+        <w:rPr>
+          <w:rFonts w:hint="eastAsia"/>
+        </w:rPr>
+        <w:t>中。</w:t>
       </w:r>
     </w:p>
     <w:p>
@@ -22,9 +202,6 @@
           <w:ilvl w:val="0"/>
           <w:numId w:val="1"/>
         </w:numPr>
-        <w:rPr>
-          <w:rFonts w:hint="eastAsia"/>
-        </w:rPr>
       </w:pPr>
       <w:r>
         <w:rPr>
@@ -1933,7 +2110,7 @@
     <w:p>
       <w:pPr>
         <w:rPr>
-          <w:rFonts w:ascii="Consolas" w:hAnsi="Consolas" w:cs="Consolas" w:hint="eastAsia"/>
+          <w:rFonts w:ascii="Consolas" w:hAnsi="Consolas" w:cs="Consolas"/>
           <w:color w:val="B4B4B4"/>
           <w:kern w:val="0"/>
           <w:sz w:val="19"/>
@@ -1955,20 +2132,15 @@
     <w:p>
       <w:pPr>
         <w:rPr>
-          <w:rFonts w:ascii="Consolas" w:hAnsi="Consolas" w:cs="Consolas" w:hint="eastAsia"/>
-          <w:color w:val="B4B4B4"/>
-          <w:kern w:val="0"/>
-          <w:sz w:val="19"/>
-          <w:szCs w:val="19"/>
-        </w:rPr>
-      </w:pPr>
-    </w:p>
-    <w:p>
-      <w:pPr>
-        <w:rPr>
-          <w:rFonts w:hint="eastAsia"/>
-        </w:rPr>
-      </w:pPr>
+          <w:rFonts w:ascii="Consolas" w:hAnsi="Consolas" w:cs="Consolas"/>
+          <w:color w:val="B4B4B4"/>
+          <w:kern w:val="0"/>
+          <w:sz w:val="19"/>
+          <w:szCs w:val="19"/>
+        </w:rPr>
+      </w:pPr>
+    </w:p>
+    <w:p>
       <w:r>
         <w:rPr>
           <w:rFonts w:hint="eastAsia"/>
@@ -2039,11 +2211,6 @@
       </w:r>
     </w:p>
     <w:p>
-      <w:pPr>
-        <w:rPr>
-          <w:rFonts w:hint="eastAsia"/>
-        </w:rPr>
-      </w:pPr>
       <w:proofErr w:type="spellStart"/>
       <w:proofErr w:type="gramStart"/>
       <w:r>
@@ -2234,11 +2401,6 @@
       </w:r>
     </w:p>
     <w:p>
-      <w:pPr>
-        <w:rPr>
-          <w:rFonts w:hint="eastAsia"/>
-        </w:rPr>
-      </w:pPr>
       <w:r>
         <w:rPr>
           <w:rFonts w:hint="eastAsia"/>
@@ -2299,23 +2461,43 @@
         <w:rPr>
           <w:rFonts w:hint="eastAsia"/>
         </w:rPr>
-        <w:t>值来查找。</w:t>
-      </w:r>
-    </w:p>
-    <w:p>
-      <w:pPr>
-        <w:rPr>
-          <w:rFonts w:hint="eastAsia"/>
-        </w:rPr>
-      </w:pPr>
-    </w:p>
-    <w:p>
-      <w:pPr>
-        <w:rPr>
-          <w:rFonts w:hint="eastAsia"/>
-        </w:rPr>
-      </w:pPr>
-    </w:p>
+        <w:t>值来查找，它没有类似于数组的下标功能</w:t>
+      </w:r>
+      <w:r>
+        <w:rPr>
+          <w:rFonts w:hint="eastAsia"/>
+        </w:rPr>
+        <w:t>(</w:t>
+      </w:r>
+      <w:r>
+        <w:rPr>
+          <w:rFonts w:hint="eastAsia"/>
+        </w:rPr>
+        <w:t>如</w:t>
+      </w:r>
+      <w:proofErr w:type="spellStart"/>
+      <w:r>
+        <w:rPr>
+          <w:rFonts w:hint="eastAsia"/>
+        </w:rPr>
+        <w:t>char</w:t>
+      </w:r>
+      <w:proofErr w:type="spellEnd"/>
+      <w:r>
+        <w:rPr>
+          <w:rFonts w:hint="eastAsia"/>
+        </w:rPr>
+        <w:t xml:space="preserve"> list[2])</w:t>
+      </w:r>
+      <w:r>
+        <w:rPr>
+          <w:rFonts w:hint="eastAsia"/>
+        </w:rPr>
+        <w:t>，在下面的连接按键的功能中需要注意。</w:t>
+      </w:r>
+    </w:p>
+    <w:p/>
+    <w:p/>
     <w:p>
       <w:pPr>
         <w:pStyle w:val="2"/>
@@ -2323,14 +2505,12 @@
           <w:ilvl w:val="0"/>
           <w:numId w:val="1"/>
         </w:numPr>
-        <w:rPr>
-          <w:rFonts w:hint="eastAsia"/>
-        </w:rPr>
-      </w:pPr>
-      <w:r>
-        <w:rPr>
-          <w:rFonts w:hint="eastAsia"/>
-        </w:rPr>
+      </w:pPr>
+      <w:r>
+        <w:rPr>
+          <w:rFonts w:hint="eastAsia"/>
+        </w:rPr>
+        <w:lastRenderedPageBreak/>
         <w:t>设备连接</w:t>
       </w:r>
       <w:r>
@@ -2346,13 +2526,7 @@
         <w:t>功能：</w:t>
       </w:r>
     </w:p>
-    <w:p>
-      <w:pPr>
-        <w:rPr>
-          <w:rFonts w:hint="eastAsia"/>
-        </w:rPr>
-      </w:pPr>
-    </w:p>
+    <w:p/>
     <w:p>
       <w:pPr>
         <w:autoSpaceDE w:val="0"/>
@@ -2378,7 +2552,6 @@
           <w:szCs w:val="19"/>
           <w:highlight w:val="black"/>
         </w:rPr>
-        <w:lastRenderedPageBreak/>
         <w:t>void</w:t>
       </w:r>
       <w:proofErr w:type="gramEnd"/>
@@ -5906,7 +6079,7 @@
         <w:adjustRightInd w:val="0"/>
         <w:jc w:val="left"/>
         <w:rPr>
-          <w:rFonts w:ascii="Consolas" w:hAnsi="Consolas" w:cs="Consolas" w:hint="eastAsia"/>
+          <w:rFonts w:ascii="Consolas" w:hAnsi="Consolas" w:cs="Consolas"/>
           <w:color w:val="B4B4B4"/>
           <w:kern w:val="0"/>
           <w:sz w:val="19"/>
@@ -6359,7 +6532,6 @@
           <w:szCs w:val="19"/>
           <w:highlight w:val="black"/>
         </w:rPr>
-        <w:lastRenderedPageBreak/>
         <w:tab/>
       </w:r>
       <w:r>
@@ -8376,19 +8548,8 @@
         <w:t>}</w:t>
       </w:r>
     </w:p>
-    <w:p>
-      <w:pPr>
-        <w:rPr>
-          <w:rFonts w:hint="eastAsia"/>
-        </w:rPr>
-      </w:pPr>
-    </w:p>
-    <w:p>
-      <w:pPr>
-        <w:rPr>
-          <w:rFonts w:hint="eastAsia"/>
-        </w:rPr>
-      </w:pPr>
+    <w:p/>
+    <w:p>
       <w:r>
         <w:rPr>
           <w:rFonts w:hint="eastAsia"/>
@@ -8435,11 +8596,6 @@
       </w:r>
     </w:p>
     <w:p>
-      <w:pPr>
-        <w:rPr>
-          <w:rFonts w:hint="eastAsia"/>
-        </w:rPr>
-      </w:pPr>
       <w:r>
         <w:rPr>
           <w:rFonts w:hint="eastAsia"/>
@@ -8680,27 +8836,53 @@
       </w:r>
     </w:p>
     <w:p>
-      <w:pPr>
-        <w:rPr>
-          <w:rFonts w:ascii="Consolas" w:hAnsi="Consolas" w:cs="Consolas" w:hint="eastAsia"/>
-          <w:color w:val="B4B4B4"/>
-          <w:kern w:val="0"/>
-          <w:sz w:val="19"/>
-          <w:szCs w:val="19"/>
-        </w:rPr>
-      </w:pPr>
-    </w:p>
-    <w:p>
-      <w:pPr>
-        <w:rPr>
-          <w:rFonts w:hint="eastAsia"/>
-        </w:rPr>
-      </w:pPr>
-      <w:r>
-        <w:rPr>
-          <w:rFonts w:hint="eastAsia"/>
-        </w:rPr>
-        <w:t>即可开启相机示例，然后</w:t>
+      <w:proofErr w:type="spellStart"/>
+      <w:r>
+        <w:rPr>
+          <w:rFonts w:hint="eastAsia"/>
+        </w:rPr>
+        <w:t>RawCallBack</w:t>
+      </w:r>
+      <w:proofErr w:type="spellEnd"/>
+      <w:r>
+        <w:rPr>
+          <w:rFonts w:hint="eastAsia"/>
+        </w:rPr>
+        <w:t>为回调函数，</w:t>
+      </w:r>
+      <w:r>
+        <w:rPr>
+          <w:rFonts w:hint="eastAsia"/>
+        </w:rPr>
+        <w:t>c0</w:t>
+      </w:r>
+      <w:r>
+        <w:rPr>
+          <w:rFonts w:hint="eastAsia"/>
+        </w:rPr>
+        <w:t>为从</w:t>
+      </w:r>
+      <w:proofErr w:type="spellStart"/>
+      <w:r>
+        <w:rPr>
+          <w:rFonts w:hint="eastAsia"/>
+        </w:rPr>
+        <w:t>cameralist</w:t>
+      </w:r>
+      <w:proofErr w:type="spellEnd"/>
+      <w:r>
+        <w:rPr>
+          <w:rFonts w:hint="eastAsia"/>
+        </w:rPr>
+        <w:t>中取得的一个相机实例。</w:t>
+      </w:r>
+    </w:p>
+    <w:p>
+      <w:r>
+        <w:rPr>
+          <w:rFonts w:hint="eastAsia"/>
+        </w:rPr>
+        <w:t>开启第一个相机实例后，使用</w:t>
       </w:r>
       <w:proofErr w:type="spellStart"/>
       <w:r>
@@ -8737,51 +8919,7 @@
         <w:t>中的第二个设备，再重复开启即可。</w:t>
       </w:r>
     </w:p>
-    <w:p>
-      <w:pPr>
-        <w:rPr>
-          <w:rFonts w:hint="eastAsia"/>
-        </w:rPr>
-      </w:pPr>
-    </w:p>
-    <w:p>
-      <w:pPr>
-        <w:rPr>
-          <w:rFonts w:hint="eastAsia"/>
-        </w:rPr>
-      </w:pPr>
-      <w:r>
-        <w:rPr>
-          <w:rFonts w:hint="eastAsia"/>
-        </w:rPr>
-        <w:t>其他的操作都是使用</w:t>
-      </w:r>
-      <w:r>
-        <w:rPr>
-          <w:rFonts w:hint="eastAsia"/>
-        </w:rPr>
-        <w:t>board1</w:t>
-      </w:r>
-      <w:r>
-        <w:rPr>
-          <w:rFonts w:hint="eastAsia"/>
-        </w:rPr>
-        <w:t>为参数进行操作，与以前的函数接口基本相同</w:t>
-      </w:r>
-      <w:r>
-        <w:rPr>
-          <w:rFonts w:hint="eastAsia"/>
-        </w:rPr>
-        <w:t>。</w:t>
-      </w:r>
-    </w:p>
-    <w:p>
-      <w:pPr>
-        <w:rPr>
-          <w:rFonts w:hint="eastAsia"/>
-        </w:rPr>
-      </w:pPr>
-    </w:p>
+    <w:p/>
     <w:p>
       <w:pPr>
         <w:pStyle w:val="2"/>
@@ -8789,9 +8927,6 @@
           <w:ilvl w:val="0"/>
           <w:numId w:val="1"/>
         </w:numPr>
-        <w:rPr>
-          <w:rFonts w:hint="eastAsia"/>
-        </w:rPr>
       </w:pPr>
       <w:proofErr w:type="spellStart"/>
       <w:r>
@@ -8803,11 +8938,6 @@
       <w:proofErr w:type="spellEnd"/>
     </w:p>
     <w:p>
-      <w:pPr>
-        <w:rPr>
-          <w:rFonts w:hint="eastAsia"/>
-        </w:rPr>
-      </w:pPr>
       <w:proofErr w:type="spellStart"/>
       <w:r>
         <w:rPr>
@@ -8896,11 +9026,6 @@
       </w:r>
     </w:p>
     <w:p>
-      <w:pPr>
-        <w:rPr>
-          <w:rFonts w:hint="eastAsia"/>
-        </w:rPr>
-      </w:pPr>
       <w:r>
         <w:rPr>
           <w:rFonts w:hint="eastAsia"/>
@@ -8909,11 +9034,6 @@
       </w:r>
     </w:p>
     <w:p>
-      <w:pPr>
-        <w:rPr>
-          <w:rFonts w:hint="eastAsia"/>
-        </w:rPr>
-      </w:pPr>
       <w:r>
         <w:rPr>
           <w:rFonts w:hint="eastAsia"/>
@@ -8948,11 +9068,6 @@
       </w:r>
     </w:p>
     <w:p>
-      <w:pPr>
-        <w:rPr>
-          <w:rFonts w:hint="eastAsia"/>
-        </w:rPr>
-      </w:pPr>
       <w:r>
         <w:rPr>
           <w:rFonts w:hint="eastAsia"/>
@@ -8981,11 +9096,6 @@
       </w:r>
     </w:p>
     <w:p>
-      <w:pPr>
-        <w:rPr>
-          <w:rFonts w:hint="eastAsia"/>
-        </w:rPr>
-      </w:pPr>
       <w:r>
         <w:rPr>
           <w:rFonts w:hint="eastAsia"/>
@@ -9046,11 +9156,6 @@
       </w:r>
     </w:p>
     <w:p>
-      <w:pPr>
-        <w:rPr>
-          <w:rFonts w:hint="eastAsia"/>
-        </w:rPr>
-      </w:pPr>
       <w:r>
         <w:rPr>
           <w:rFonts w:hint="eastAsia"/>
@@ -9141,20 +9246,19 @@
         </w:rPr>
         <w:t>。</w:t>
       </w:r>
-      <w:bookmarkStart w:id="0" w:name="_GoBack"/>
-      <w:bookmarkEnd w:id="0"/>
-    </w:p>
-    <w:p>
-      <w:pPr>
-        <w:rPr>
-          <w:rFonts w:hint="eastAsia"/>
-        </w:rPr>
-      </w:pPr>
-      <w:proofErr w:type="spellStart"/>
-      <w:r>
-        <w:rPr>
-          <w:rFonts w:hint="eastAsia"/>
-        </w:rPr>
+    </w:p>
+    <w:p>
+      <w:pPr>
+        <w:rPr>
+          <w:rFonts w:hint="eastAsia"/>
+        </w:rPr>
+      </w:pPr>
+      <w:proofErr w:type="spellStart"/>
+      <w:r>
+        <w:rPr>
+          <w:rFonts w:hint="eastAsia"/>
+        </w:rPr>
+        <w:lastRenderedPageBreak/>
         <w:t>videoCapture</w:t>
       </w:r>
       <w:proofErr w:type="spellEnd"/>
@@ -9178,6 +9282,713 @@
         </w:rPr>
         <w:t>地址才会使用。</w:t>
       </w:r>
+    </w:p>
+    <w:p>
+      <w:pPr>
+        <w:rPr>
+          <w:rFonts w:hint="eastAsia"/>
+        </w:rPr>
+      </w:pPr>
+    </w:p>
+    <w:p>
+      <w:pPr>
+        <w:pStyle w:val="2"/>
+        <w:numPr>
+          <w:ilvl w:val="0"/>
+          <w:numId w:val="1"/>
+        </w:numPr>
+        <w:rPr>
+          <w:rFonts w:hint="eastAsia"/>
+        </w:rPr>
+      </w:pPr>
+      <w:r>
+        <w:rPr>
+          <w:rFonts w:hint="eastAsia"/>
+        </w:rPr>
+        <w:t>回</w:t>
+      </w:r>
+      <w:proofErr w:type="gramStart"/>
+      <w:r>
+        <w:rPr>
+          <w:rFonts w:hint="eastAsia"/>
+        </w:rPr>
+        <w:t>调函数</w:t>
+      </w:r>
+      <w:proofErr w:type="spellStart"/>
+      <w:proofErr w:type="gramEnd"/>
+      <w:r>
+        <w:rPr>
+          <w:rFonts w:hint="eastAsia"/>
+        </w:rPr>
+        <w:t>RawCallBack</w:t>
+      </w:r>
+      <w:proofErr w:type="spellEnd"/>
+    </w:p>
+    <w:p>
+      <w:pPr>
+        <w:widowControl/>
+        <w:shd w:val="clear" w:color="auto" w:fill="FFFFFF"/>
+        <w:jc w:val="left"/>
+        <w:rPr>
+          <w:rFonts w:ascii="Verdana" w:eastAsia="宋体" w:hAnsi="Verdana" w:cs="宋体"/>
+          <w:color w:val="000000"/>
+          <w:kern w:val="0"/>
+          <w:szCs w:val="21"/>
+        </w:rPr>
+      </w:pPr>
+      <w:r>
+        <w:rPr>
+          <w:rFonts w:ascii="Verdana" w:eastAsia="宋体" w:hAnsi="Verdana" w:cs="宋体"/>
+          <w:color w:val="000000"/>
+          <w:kern w:val="0"/>
+          <w:szCs w:val="21"/>
+        </w:rPr>
+        <w:t>在</w:t>
+      </w:r>
+      <w:proofErr w:type="spellStart"/>
+      <w:r>
+        <w:rPr>
+          <w:rFonts w:ascii="Verdana" w:eastAsia="宋体" w:hAnsi="Verdana" w:cs="宋体"/>
+          <w:color w:val="000000"/>
+          <w:kern w:val="0"/>
+          <w:szCs w:val="21"/>
+        </w:rPr>
+        <w:t>RawCallBack</w:t>
+      </w:r>
+      <w:proofErr w:type="spellEnd"/>
+      <w:r>
+        <w:rPr>
+          <w:rFonts w:ascii="Verdana" w:eastAsia="宋体" w:hAnsi="Verdana" w:cs="宋体"/>
+          <w:color w:val="000000"/>
+          <w:kern w:val="0"/>
+          <w:szCs w:val="21"/>
+        </w:rPr>
+        <w:t>里面，</w:t>
+      </w:r>
+      <w:r>
+        <w:rPr>
+          <w:rFonts w:ascii="Verdana" w:eastAsia="宋体" w:hAnsi="Verdana" w:cs="宋体"/>
+          <w:color w:val="000000"/>
+          <w:kern w:val="0"/>
+          <w:szCs w:val="21"/>
+        </w:rPr>
+        <w:t>相机传上来的数据保存在</w:t>
+      </w:r>
+      <w:proofErr w:type="spellStart"/>
+      <w:r>
+        <w:rPr>
+          <w:rFonts w:ascii="Verdana" w:eastAsia="宋体" w:hAnsi="Verdana" w:cs="宋体"/>
+          <w:color w:val="000000"/>
+          <w:kern w:val="0"/>
+          <w:szCs w:val="21"/>
+        </w:rPr>
+        <w:t>thisFrame</w:t>
+      </w:r>
+      <w:proofErr w:type="spellEnd"/>
+      <w:r>
+        <w:rPr>
+          <w:rFonts w:ascii="Verdana" w:eastAsia="宋体" w:hAnsi="Verdana" w:cs="宋体"/>
+          <w:color w:val="000000"/>
+          <w:kern w:val="0"/>
+          <w:szCs w:val="21"/>
+        </w:rPr>
+        <w:t>中，数据的长度为</w:t>
+      </w:r>
+      <w:r>
+        <w:rPr>
+          <w:rFonts w:ascii="Verdana" w:eastAsia="宋体" w:hAnsi="Verdana" w:cs="宋体"/>
+          <w:color w:val="000000"/>
+          <w:kern w:val="0"/>
+          <w:szCs w:val="21"/>
+        </w:rPr>
+        <w:t>height*width*</w:t>
+      </w:r>
+      <w:proofErr w:type="spellStart"/>
+      <w:r>
+        <w:rPr>
+          <w:rFonts w:ascii="Verdana" w:eastAsia="宋体" w:hAnsi="Verdana" w:cs="宋体"/>
+          <w:color w:val="000000"/>
+          <w:kern w:val="0"/>
+          <w:szCs w:val="21"/>
+        </w:rPr>
+        <w:t>camsize</w:t>
+      </w:r>
+      <w:proofErr w:type="spellEnd"/>
+      <w:r>
+        <w:rPr>
+          <w:rFonts w:ascii="Verdana" w:eastAsia="宋体" w:hAnsi="Verdana" w:cs="宋体"/>
+          <w:color w:val="000000"/>
+          <w:kern w:val="0"/>
+          <w:szCs w:val="21"/>
+        </w:rPr>
+        <w:t>,</w:t>
+      </w:r>
+    </w:p>
+    <w:p>
+      <w:pPr>
+        <w:widowControl/>
+        <w:shd w:val="clear" w:color="auto" w:fill="FFFFFF"/>
+        <w:jc w:val="left"/>
+        <w:rPr>
+          <w:rFonts w:ascii="Verdana" w:eastAsia="宋体" w:hAnsi="Verdana" w:cs="宋体"/>
+          <w:color w:val="000000"/>
+          <w:kern w:val="0"/>
+          <w:szCs w:val="21"/>
+        </w:rPr>
+      </w:pPr>
+      <w:r>
+        <w:rPr>
+          <w:rFonts w:ascii="Verdana" w:eastAsia="宋体" w:hAnsi="Verdana" w:cs="宋体"/>
+          <w:color w:val="000000"/>
+          <w:kern w:val="0"/>
+          <w:szCs w:val="21"/>
+        </w:rPr>
+        <w:t>例如，假如您的系统为</w:t>
+      </w:r>
+      <w:r>
+        <w:rPr>
+          <w:rFonts w:ascii="Verdana" w:eastAsia="宋体" w:hAnsi="Verdana" w:cs="宋体"/>
+          <w:color w:val="000000"/>
+          <w:kern w:val="0"/>
+          <w:szCs w:val="21"/>
+        </w:rPr>
+        <w:t>6</w:t>
+      </w:r>
+      <w:r>
+        <w:rPr>
+          <w:rFonts w:ascii="Verdana" w:eastAsia="宋体" w:hAnsi="Verdana" w:cs="宋体"/>
+          <w:color w:val="000000"/>
+          <w:kern w:val="0"/>
+          <w:szCs w:val="21"/>
+        </w:rPr>
+        <w:t>个相机，每个相机的分辨率为</w:t>
+      </w:r>
+      <w:r>
+        <w:rPr>
+          <w:rFonts w:ascii="Verdana" w:eastAsia="宋体" w:hAnsi="Verdana" w:cs="宋体"/>
+          <w:color w:val="000000"/>
+          <w:kern w:val="0"/>
+          <w:szCs w:val="21"/>
+        </w:rPr>
+        <w:t>1280*960</w:t>
+      </w:r>
+      <w:r>
+        <w:rPr>
+          <w:rFonts w:ascii="Verdana" w:eastAsia="宋体" w:hAnsi="Verdana" w:cs="宋体"/>
+          <w:color w:val="000000"/>
+          <w:kern w:val="0"/>
+          <w:szCs w:val="21"/>
+        </w:rPr>
+        <w:t>，那么传上来的数据总长度就是</w:t>
+      </w:r>
+      <w:r>
+        <w:rPr>
+          <w:rFonts w:ascii="Verdana" w:eastAsia="宋体" w:hAnsi="Verdana" w:cs="宋体"/>
+          <w:color w:val="000000"/>
+          <w:kern w:val="0"/>
+          <w:szCs w:val="21"/>
+        </w:rPr>
+        <w:t>1280*960*6</w:t>
+      </w:r>
+      <w:r>
+        <w:rPr>
+          <w:rFonts w:ascii="Verdana" w:eastAsia="宋体" w:hAnsi="Verdana" w:cs="宋体"/>
+          <w:color w:val="000000"/>
+          <w:kern w:val="0"/>
+          <w:szCs w:val="21"/>
+        </w:rPr>
+        <w:t>，</w:t>
+      </w:r>
+    </w:p>
+    <w:p>
+      <w:pPr>
+        <w:widowControl/>
+        <w:shd w:val="clear" w:color="auto" w:fill="FFFFFF"/>
+        <w:jc w:val="left"/>
+        <w:rPr>
+          <w:rFonts w:ascii="Verdana" w:eastAsia="宋体" w:hAnsi="Verdana" w:cs="宋体"/>
+          <w:color w:val="000000"/>
+          <w:kern w:val="0"/>
+          <w:szCs w:val="21"/>
+        </w:rPr>
+      </w:pPr>
+      <w:r>
+        <w:rPr>
+          <w:rFonts w:ascii="Verdana" w:eastAsia="宋体" w:hAnsi="Verdana" w:cs="宋体"/>
+          <w:color w:val="000000"/>
+          <w:kern w:val="0"/>
+          <w:szCs w:val="21"/>
+        </w:rPr>
+        <w:t>各个相机的图像数据从</w:t>
+      </w:r>
+      <w:r>
+        <w:rPr>
+          <w:rFonts w:ascii="Verdana" w:eastAsia="宋体" w:hAnsi="Verdana" w:cs="宋体"/>
+          <w:color w:val="000000"/>
+          <w:kern w:val="0"/>
+          <w:szCs w:val="21"/>
+        </w:rPr>
+        <w:t>0</w:t>
+      </w:r>
+      <w:r>
+        <w:rPr>
+          <w:rFonts w:ascii="Verdana" w:eastAsia="宋体" w:hAnsi="Verdana" w:cs="宋体"/>
+          <w:color w:val="000000"/>
+          <w:kern w:val="0"/>
+          <w:szCs w:val="21"/>
+        </w:rPr>
+        <w:t>号相机到</w:t>
+      </w:r>
+      <w:r>
+        <w:rPr>
+          <w:rFonts w:ascii="Verdana" w:eastAsia="宋体" w:hAnsi="Verdana" w:cs="宋体"/>
+          <w:color w:val="000000"/>
+          <w:kern w:val="0"/>
+          <w:szCs w:val="21"/>
+        </w:rPr>
+        <w:t>5</w:t>
+      </w:r>
+      <w:r>
+        <w:rPr>
+          <w:rFonts w:ascii="Verdana" w:eastAsia="宋体" w:hAnsi="Verdana" w:cs="宋体"/>
+          <w:color w:val="000000"/>
+          <w:kern w:val="0"/>
+          <w:szCs w:val="21"/>
+        </w:rPr>
+        <w:t>号相机依次排列，例如</w:t>
+      </w:r>
+      <w:r>
+        <w:rPr>
+          <w:rFonts w:ascii="Verdana" w:eastAsia="宋体" w:hAnsi="Verdana" w:cs="宋体"/>
+          <w:color w:val="000000"/>
+          <w:kern w:val="0"/>
+          <w:szCs w:val="21"/>
+        </w:rPr>
+        <w:t>2</w:t>
+      </w:r>
+      <w:r>
+        <w:rPr>
+          <w:rFonts w:ascii="Verdana" w:eastAsia="宋体" w:hAnsi="Verdana" w:cs="宋体"/>
+          <w:color w:val="000000"/>
+          <w:kern w:val="0"/>
+          <w:szCs w:val="21"/>
+        </w:rPr>
+        <w:t>号相机的图像就位于</w:t>
+      </w:r>
+      <w:r>
+        <w:rPr>
+          <w:rFonts w:ascii="Verdana" w:eastAsia="宋体" w:hAnsi="Verdana" w:cs="宋体"/>
+          <w:color w:val="000000"/>
+          <w:kern w:val="0"/>
+          <w:szCs w:val="21"/>
+        </w:rPr>
+        <w:t>1280*960*2,</w:t>
+      </w:r>
+      <w:r>
+        <w:rPr>
+          <w:rFonts w:ascii="Verdana" w:eastAsia="宋体" w:hAnsi="Verdana" w:cs="宋体"/>
+          <w:color w:val="000000"/>
+          <w:kern w:val="0"/>
+          <w:szCs w:val="21"/>
+        </w:rPr>
+        <w:t>长度为</w:t>
+      </w:r>
+      <w:r>
+        <w:rPr>
+          <w:rFonts w:ascii="Verdana" w:eastAsia="宋体" w:hAnsi="Verdana" w:cs="宋体"/>
+          <w:color w:val="000000"/>
+          <w:kern w:val="0"/>
+          <w:szCs w:val="21"/>
+        </w:rPr>
+        <w:t>1280*960,</w:t>
+      </w:r>
+    </w:p>
+    <w:p>
+      <w:pPr>
+        <w:widowControl/>
+        <w:shd w:val="clear" w:color="auto" w:fill="FFFFFF"/>
+        <w:jc w:val="left"/>
+        <w:rPr>
+          <w:rFonts w:ascii="Verdana" w:eastAsia="宋体" w:hAnsi="Verdana" w:cs="宋体"/>
+          <w:color w:val="000000"/>
+          <w:kern w:val="0"/>
+          <w:szCs w:val="21"/>
+        </w:rPr>
+      </w:pPr>
+      <w:r>
+        <w:rPr>
+          <w:rFonts w:ascii="Verdana" w:eastAsia="宋体" w:hAnsi="Verdana" w:cs="宋体"/>
+          <w:color w:val="000000"/>
+          <w:kern w:val="0"/>
+          <w:szCs w:val="21"/>
+        </w:rPr>
+        <w:t>只需要对该数据</w:t>
+      </w:r>
+      <w:proofErr w:type="gramStart"/>
+      <w:r>
+        <w:rPr>
+          <w:rFonts w:ascii="Verdana" w:eastAsia="宋体" w:hAnsi="Verdana" w:cs="宋体"/>
+          <w:color w:val="000000"/>
+          <w:kern w:val="0"/>
+          <w:szCs w:val="21"/>
+        </w:rPr>
+        <w:t>块按照</w:t>
+      </w:r>
+      <w:proofErr w:type="gramEnd"/>
+      <w:r>
+        <w:rPr>
+          <w:rFonts w:ascii="Verdana" w:eastAsia="宋体" w:hAnsi="Verdana" w:cs="宋体"/>
+          <w:color w:val="000000"/>
+          <w:kern w:val="0"/>
+          <w:szCs w:val="21"/>
+        </w:rPr>
+        <w:t>分辨率进行切割，就是对应的相机的图像。</w:t>
+      </w:r>
+    </w:p>
+    <w:p>
+      <w:pPr>
+        <w:rPr>
+          <w:rFonts w:hint="eastAsia"/>
+        </w:rPr>
+      </w:pPr>
+    </w:p>
+    <w:p>
+      <w:pPr>
+        <w:pStyle w:val="2"/>
+        <w:numPr>
+          <w:ilvl w:val="0"/>
+          <w:numId w:val="1"/>
+        </w:numPr>
+        <w:rPr>
+          <w:rFonts w:hint="eastAsia"/>
+        </w:rPr>
+      </w:pPr>
+      <w:r>
+        <w:rPr>
+          <w:rFonts w:hint="eastAsia"/>
+        </w:rPr>
+        <w:t>其他设置函数</w:t>
+      </w:r>
+    </w:p>
+    <w:p>
+      <w:pPr>
+        <w:rPr>
+          <w:rFonts w:ascii="NSimSun" w:hAnsi="NSimSun" w:cs="NSimSun" w:hint="eastAsia"/>
+          <w:color w:val="000000"/>
+          <w:kern w:val="0"/>
+          <w:sz w:val="19"/>
+          <w:szCs w:val="19"/>
+        </w:rPr>
+      </w:pPr>
+      <w:r>
+        <w:rPr>
+          <w:rFonts w:ascii="NSimSun" w:hAnsi="NSimSun" w:cs="NSimSun" w:hint="eastAsia"/>
+          <w:color w:val="000000"/>
+          <w:kern w:val="0"/>
+          <w:sz w:val="19"/>
+          <w:szCs w:val="19"/>
+        </w:rPr>
+        <w:t>其他设置函数主要形式为参数</w:t>
+      </w:r>
+      <w:r>
+        <w:rPr>
+          <w:rFonts w:ascii="NSimSun" w:hAnsi="NSimSun" w:cs="NSimSun" w:hint="eastAsia"/>
+          <w:color w:val="000000"/>
+          <w:kern w:val="0"/>
+          <w:sz w:val="19"/>
+          <w:szCs w:val="19"/>
+        </w:rPr>
+        <w:t>+</w:t>
+      </w:r>
+      <w:r>
+        <w:rPr>
+          <w:rFonts w:ascii="NSimSun" w:hAnsi="NSimSun" w:cs="NSimSun" w:hint="eastAsia"/>
+          <w:color w:val="000000"/>
+          <w:kern w:val="0"/>
+          <w:sz w:val="19"/>
+          <w:szCs w:val="19"/>
+        </w:rPr>
+        <w:t>摄像头号的形式来实现的，例如</w:t>
+      </w:r>
+    </w:p>
+    <w:p>
+      <w:pPr>
+        <w:jc w:val="left"/>
+        <w:rPr>
+          <w:rFonts w:ascii="NSimSun" w:hAnsi="NSimSun" w:cs="NSimSun" w:hint="eastAsia"/>
+          <w:color w:val="000000"/>
+          <w:kern w:val="0"/>
+          <w:sz w:val="19"/>
+          <w:szCs w:val="19"/>
+        </w:rPr>
+      </w:pPr>
+      <w:proofErr w:type="spellStart"/>
+      <w:proofErr w:type="gramStart"/>
+      <w:r>
+        <w:rPr>
+          <w:rFonts w:ascii="NSimSun" w:hAnsi="NSimSun" w:cs="NSimSun"/>
+          <w:color w:val="0000FF"/>
+          <w:kern w:val="0"/>
+          <w:sz w:val="19"/>
+          <w:szCs w:val="19"/>
+        </w:rPr>
+        <w:t>int</w:t>
+      </w:r>
+      <w:proofErr w:type="spellEnd"/>
+      <w:proofErr w:type="gramEnd"/>
+      <w:r>
+        <w:rPr>
+          <w:rFonts w:ascii="NSimSun" w:hAnsi="NSimSun" w:cs="NSimSun"/>
+          <w:color w:val="000000"/>
+          <w:kern w:val="0"/>
+          <w:sz w:val="19"/>
+          <w:szCs w:val="19"/>
+        </w:rPr>
+        <w:t xml:space="preserve"> </w:t>
+      </w:r>
+      <w:proofErr w:type="spellStart"/>
+      <w:r>
+        <w:rPr>
+          <w:rFonts w:ascii="NSimSun" w:hAnsi="NSimSun" w:cs="NSimSun"/>
+          <w:color w:val="000000"/>
+          <w:kern w:val="0"/>
+          <w:sz w:val="19"/>
+          <w:szCs w:val="19"/>
+        </w:rPr>
+        <w:t>GigEsetIP</w:t>
+      </w:r>
+      <w:proofErr w:type="spellEnd"/>
+      <w:r>
+        <w:rPr>
+          <w:rFonts w:ascii="NSimSun" w:hAnsi="NSimSun" w:cs="NSimSun"/>
+          <w:color w:val="000000"/>
+          <w:kern w:val="0"/>
+          <w:sz w:val="19"/>
+          <w:szCs w:val="19"/>
+        </w:rPr>
+        <w:t>(</w:t>
+      </w:r>
+      <w:proofErr w:type="spellStart"/>
+      <w:r>
+        <w:rPr>
+          <w:rFonts w:ascii="NSimSun" w:hAnsi="NSimSun" w:cs="NSimSun"/>
+          <w:color w:val="2B91AF"/>
+          <w:kern w:val="0"/>
+          <w:sz w:val="19"/>
+          <w:szCs w:val="19"/>
+        </w:rPr>
+        <w:t>CCHCamera</w:t>
+      </w:r>
+      <w:proofErr w:type="spellEnd"/>
+      <w:r>
+        <w:rPr>
+          <w:rFonts w:ascii="NSimSun" w:hAnsi="NSimSun" w:cs="NSimSun"/>
+          <w:color w:val="000000"/>
+          <w:kern w:val="0"/>
+          <w:sz w:val="19"/>
+          <w:szCs w:val="19"/>
+        </w:rPr>
+        <w:t xml:space="preserve"> *</w:t>
+      </w:r>
+      <w:proofErr w:type="spellStart"/>
+      <w:r>
+        <w:rPr>
+          <w:rFonts w:ascii="NSimSun" w:hAnsi="NSimSun" w:cs="NSimSun"/>
+          <w:color w:val="808080"/>
+          <w:kern w:val="0"/>
+          <w:sz w:val="19"/>
+          <w:szCs w:val="19"/>
+        </w:rPr>
+        <w:t>devinfo</w:t>
+      </w:r>
+      <w:r>
+        <w:rPr>
+          <w:rFonts w:ascii="NSimSun" w:hAnsi="NSimSun" w:cs="NSimSun"/>
+          <w:color w:val="000000"/>
+          <w:kern w:val="0"/>
+          <w:sz w:val="19"/>
+          <w:szCs w:val="19"/>
+        </w:rPr>
+        <w:t>,</w:t>
+      </w:r>
+      <w:r>
+        <w:rPr>
+          <w:rFonts w:ascii="NSimSun" w:hAnsi="NSimSun" w:cs="NSimSun"/>
+          <w:color w:val="0000FF"/>
+          <w:kern w:val="0"/>
+          <w:sz w:val="19"/>
+          <w:szCs w:val="19"/>
+        </w:rPr>
+        <w:t>int</w:t>
+      </w:r>
+      <w:proofErr w:type="spellEnd"/>
+      <w:r>
+        <w:rPr>
+          <w:rFonts w:ascii="NSimSun" w:hAnsi="NSimSun" w:cs="NSimSun"/>
+          <w:color w:val="000000"/>
+          <w:kern w:val="0"/>
+          <w:sz w:val="19"/>
+          <w:szCs w:val="19"/>
+        </w:rPr>
+        <w:t xml:space="preserve"> </w:t>
+      </w:r>
+      <w:proofErr w:type="spellStart"/>
+      <w:r>
+        <w:rPr>
+          <w:rFonts w:ascii="NSimSun" w:hAnsi="NSimSun" w:cs="NSimSun"/>
+          <w:color w:val="808080"/>
+          <w:kern w:val="0"/>
+          <w:sz w:val="19"/>
+          <w:szCs w:val="19"/>
+        </w:rPr>
+        <w:t>camNum</w:t>
+      </w:r>
+      <w:proofErr w:type="spellEnd"/>
+      <w:r>
+        <w:rPr>
+          <w:rFonts w:ascii="NSimSun" w:hAnsi="NSimSun" w:cs="NSimSun"/>
+          <w:color w:val="000000"/>
+          <w:kern w:val="0"/>
+          <w:sz w:val="19"/>
+          <w:szCs w:val="19"/>
+        </w:rPr>
+        <w:t>)</w:t>
+      </w:r>
+    </w:p>
+    <w:p>
+      <w:pPr>
+        <w:jc w:val="left"/>
+        <w:rPr>
+          <w:rFonts w:ascii="NSimSun" w:hAnsi="NSimSun" w:cs="NSimSun" w:hint="eastAsia"/>
+          <w:color w:val="000000"/>
+          <w:kern w:val="0"/>
+          <w:sz w:val="19"/>
+          <w:szCs w:val="19"/>
+        </w:rPr>
+      </w:pPr>
+      <w:r>
+        <w:rPr>
+          <w:rFonts w:ascii="NSimSun" w:hAnsi="NSimSun" w:cs="NSimSun" w:hint="eastAsia"/>
+          <w:color w:val="000000"/>
+          <w:kern w:val="0"/>
+          <w:sz w:val="19"/>
+          <w:szCs w:val="19"/>
+        </w:rPr>
+        <w:t>第一个参数</w:t>
+      </w:r>
+      <w:proofErr w:type="spellStart"/>
+      <w:r>
+        <w:rPr>
+          <w:rFonts w:ascii="NSimSun" w:hAnsi="NSimSun" w:cs="NSimSun" w:hint="eastAsia"/>
+          <w:color w:val="000000"/>
+          <w:kern w:val="0"/>
+          <w:sz w:val="19"/>
+          <w:szCs w:val="19"/>
+        </w:rPr>
+        <w:t>CCHCamera</w:t>
+      </w:r>
+      <w:proofErr w:type="spellEnd"/>
+      <w:r>
+        <w:rPr>
+          <w:rFonts w:ascii="NSimSun" w:hAnsi="NSimSun" w:cs="NSimSun" w:hint="eastAsia"/>
+          <w:color w:val="000000"/>
+          <w:kern w:val="0"/>
+          <w:sz w:val="19"/>
+          <w:szCs w:val="19"/>
+        </w:rPr>
+        <w:t>*</w:t>
+      </w:r>
+      <w:r>
+        <w:rPr>
+          <w:rFonts w:ascii="NSimSun" w:hAnsi="NSimSun" w:cs="NSimSun" w:hint="eastAsia"/>
+          <w:color w:val="000000"/>
+          <w:kern w:val="0"/>
+          <w:sz w:val="19"/>
+          <w:szCs w:val="19"/>
+        </w:rPr>
+        <w:t>为包含</w:t>
+      </w:r>
+      <w:proofErr w:type="spellStart"/>
+      <w:r>
+        <w:rPr>
+          <w:rFonts w:ascii="NSimSun" w:hAnsi="NSimSun" w:cs="NSimSun" w:hint="eastAsia"/>
+          <w:color w:val="000000"/>
+          <w:kern w:val="0"/>
+          <w:sz w:val="19"/>
+          <w:szCs w:val="19"/>
+        </w:rPr>
+        <w:t>ip</w:t>
+      </w:r>
+      <w:proofErr w:type="spellEnd"/>
+      <w:r>
+        <w:rPr>
+          <w:rFonts w:ascii="NSimSun" w:hAnsi="NSimSun" w:cs="NSimSun" w:hint="eastAsia"/>
+          <w:color w:val="000000"/>
+          <w:kern w:val="0"/>
+          <w:sz w:val="19"/>
+          <w:szCs w:val="19"/>
+        </w:rPr>
+        <w:t>地址的设备信息的结构体</w:t>
+      </w:r>
+    </w:p>
+    <w:p>
+      <w:pPr>
+        <w:jc w:val="left"/>
+        <w:rPr>
+          <w:rFonts w:hint="eastAsia"/>
+        </w:rPr>
+      </w:pPr>
+      <w:r>
+        <w:rPr>
+          <w:rFonts w:hint="eastAsia"/>
+        </w:rPr>
+        <w:t>第二个参数</w:t>
+      </w:r>
+      <w:proofErr w:type="spellStart"/>
+      <w:r>
+        <w:rPr>
+          <w:rFonts w:hint="eastAsia"/>
+        </w:rPr>
+        <w:t>camNum</w:t>
+      </w:r>
+      <w:proofErr w:type="spellEnd"/>
+      <w:r>
+        <w:rPr>
+          <w:rFonts w:hint="eastAsia"/>
+        </w:rPr>
+        <w:t>为设备号，即在</w:t>
+      </w:r>
+      <w:r>
+        <w:rPr>
+          <w:rFonts w:hint="eastAsia"/>
+        </w:rPr>
+        <w:t>Connect</w:t>
+      </w:r>
+      <w:r>
+        <w:rPr>
+          <w:rFonts w:hint="eastAsia"/>
+        </w:rPr>
+        <w:t>按键中通过调用</w:t>
+      </w:r>
+      <w:proofErr w:type="spellStart"/>
+      <w:r>
+        <w:rPr>
+          <w:rFonts w:hint="eastAsia"/>
+        </w:rPr>
+        <w:t>GigeaddInstance</w:t>
+      </w:r>
+      <w:proofErr w:type="spellEnd"/>
+      <w:r>
+        <w:rPr>
+          <w:rFonts w:hint="eastAsia"/>
+        </w:rPr>
+        <w:t>得到的。</w:t>
+      </w:r>
+    </w:p>
+    <w:p>
+      <w:pPr>
+        <w:jc w:val="left"/>
+      </w:pPr>
     </w:p>
     <w:sectPr>
       <w:pgSz w:w="11906" w:h="16838"/>
@@ -9187,6 +9998,44 @@
     </w:sectPr>
   </w:body>
 </w:document>
+</file>
+
+<file path=word/endnotes.xml><?xml version="1.0" encoding="utf-8"?>
+<w:endnotes xmlns:wpc="http://schemas.microsoft.com/office/word/2010/wordprocessingCanvas" xmlns:mc="http://schemas.openxmlformats.org/markup-compatibility/2006" xmlns:o="urn:schemas-microsoft-com:office:office" xmlns:r="http://schemas.openxmlformats.org/officeDocument/2006/relationships" xmlns:m="http://schemas.openxmlformats.org/officeDocument/2006/math" xmlns:v="urn:schemas-microsoft-com:vml" xmlns:wp14="http://schemas.microsoft.com/office/word/2010/wordprocessingDrawing" xmlns:wp="http://schemas.openxmlformats.org/drawingml/2006/wordprocessingDrawing" xmlns:w10="urn:schemas-microsoft-com:office:word" xmlns:w="http://schemas.openxmlformats.org/wordprocessingml/2006/main" xmlns:w14="http://schemas.microsoft.com/office/word/2010/wordml" xmlns:wpg="http://schemas.microsoft.com/office/word/2010/wordprocessingGroup" xmlns:wpi="http://schemas.microsoft.com/office/word/2010/wordprocessingInk" xmlns:wne="http://schemas.microsoft.com/office/word/2006/wordml" xmlns:wps="http://schemas.microsoft.com/office/word/2010/wordprocessingShape" mc:Ignorable="w14 wp14">
+  <w:endnote w:type="separator" w:id="-1">
+    <w:p>
+      <w:r>
+        <w:separator/>
+      </w:r>
+    </w:p>
+  </w:endnote>
+  <w:endnote w:type="continuationSeparator" w:id="0">
+    <w:p>
+      <w:r>
+        <w:continuationSeparator/>
+      </w:r>
+    </w:p>
+  </w:endnote>
+</w:endnotes>
+</file>
+
+<file path=word/footnotes.xml><?xml version="1.0" encoding="utf-8"?>
+<w:footnotes xmlns:wpc="http://schemas.microsoft.com/office/word/2010/wordprocessingCanvas" xmlns:mc="http://schemas.openxmlformats.org/markup-compatibility/2006" xmlns:o="urn:schemas-microsoft-com:office:office" xmlns:r="http://schemas.openxmlformats.org/officeDocument/2006/relationships" xmlns:m="http://schemas.openxmlformats.org/officeDocument/2006/math" xmlns:v="urn:schemas-microsoft-com:vml" xmlns:wp14="http://schemas.microsoft.com/office/word/2010/wordprocessingDrawing" xmlns:wp="http://schemas.openxmlformats.org/drawingml/2006/wordprocessingDrawing" xmlns:w10="urn:schemas-microsoft-com:office:word" xmlns:w="http://schemas.openxmlformats.org/wordprocessingml/2006/main" xmlns:w14="http://schemas.microsoft.com/office/word/2010/wordml" xmlns:wpg="http://schemas.microsoft.com/office/word/2010/wordprocessingGroup" xmlns:wpi="http://schemas.microsoft.com/office/word/2010/wordprocessingInk" xmlns:wne="http://schemas.microsoft.com/office/word/2006/wordml" xmlns:wps="http://schemas.microsoft.com/office/word/2010/wordprocessingShape" mc:Ignorable="w14 wp14">
+  <w:footnote w:type="separator" w:id="-1">
+    <w:p>
+      <w:r>
+        <w:separator/>
+      </w:r>
+    </w:p>
+  </w:footnote>
+  <w:footnote w:type="continuationSeparator" w:id="0">
+    <w:p>
+      <w:r>
+        <w:continuationSeparator/>
+      </w:r>
+    </w:p>
+  </w:footnote>
+</w:footnotes>
 </file>
 
 <file path=word/numbering.xml><?xml version="1.0" encoding="utf-8"?>
@@ -9508,6 +10357,71 @@
       <w:szCs w:val="32"/>
     </w:rPr>
   </w:style>
+  <w:style w:type="paragraph" w:styleId="a3">
+    <w:name w:val="header"/>
+    <w:basedOn w:val="a"/>
+    <w:link w:val="Char"/>
+    <w:uiPriority w:val="99"/>
+    <w:unhideWhenUsed/>
+    <w:rsid w:val="00C153DC"/>
+    <w:pPr>
+      <w:pBdr>
+        <w:bottom w:val="single" w:sz="6" w:space="1" w:color="auto"/>
+      </w:pBdr>
+      <w:tabs>
+        <w:tab w:val="center" w:pos="4153"/>
+        <w:tab w:val="right" w:pos="8306"/>
+      </w:tabs>
+      <w:snapToGrid w:val="0"/>
+      <w:jc w:val="center"/>
+    </w:pPr>
+    <w:rPr>
+      <w:sz w:val="18"/>
+      <w:szCs w:val="18"/>
+    </w:rPr>
+  </w:style>
+  <w:style w:type="character" w:customStyle="1" w:styleId="Char">
+    <w:name w:val="页眉 Char"/>
+    <w:basedOn w:val="a0"/>
+    <w:link w:val="a3"/>
+    <w:uiPriority w:val="99"/>
+    <w:rsid w:val="00C153DC"/>
+    <w:rPr>
+      <w:sz w:val="18"/>
+      <w:szCs w:val="18"/>
+    </w:rPr>
+  </w:style>
+  <w:style w:type="paragraph" w:styleId="a4">
+    <w:name w:val="footer"/>
+    <w:basedOn w:val="a"/>
+    <w:link w:val="Char0"/>
+    <w:uiPriority w:val="99"/>
+    <w:unhideWhenUsed/>
+    <w:rsid w:val="00C153DC"/>
+    <w:pPr>
+      <w:tabs>
+        <w:tab w:val="center" w:pos="4153"/>
+        <w:tab w:val="right" w:pos="8306"/>
+      </w:tabs>
+      <w:snapToGrid w:val="0"/>
+      <w:jc w:val="left"/>
+    </w:pPr>
+    <w:rPr>
+      <w:sz w:val="18"/>
+      <w:szCs w:val="18"/>
+    </w:rPr>
+  </w:style>
+  <w:style w:type="character" w:customStyle="1" w:styleId="Char0">
+    <w:name w:val="页脚 Char"/>
+    <w:basedOn w:val="a0"/>
+    <w:link w:val="a4"/>
+    <w:uiPriority w:val="99"/>
+    <w:rsid w:val="00C153DC"/>
+    <w:rPr>
+      <w:sz w:val="18"/>
+      <w:szCs w:val="18"/>
+    </w:rPr>
+  </w:style>
 </w:styles>
 </file>
 
@@ -9734,6 +10648,71 @@
       <w:bCs/>
       <w:sz w:val="32"/>
       <w:szCs w:val="32"/>
+    </w:rPr>
+  </w:style>
+  <w:style w:type="paragraph" w:styleId="a3">
+    <w:name w:val="header"/>
+    <w:basedOn w:val="a"/>
+    <w:link w:val="Char"/>
+    <w:uiPriority w:val="99"/>
+    <w:unhideWhenUsed/>
+    <w:rsid w:val="00C153DC"/>
+    <w:pPr>
+      <w:pBdr>
+        <w:bottom w:val="single" w:sz="6" w:space="1" w:color="auto"/>
+      </w:pBdr>
+      <w:tabs>
+        <w:tab w:val="center" w:pos="4153"/>
+        <w:tab w:val="right" w:pos="8306"/>
+      </w:tabs>
+      <w:snapToGrid w:val="0"/>
+      <w:jc w:val="center"/>
+    </w:pPr>
+    <w:rPr>
+      <w:sz w:val="18"/>
+      <w:szCs w:val="18"/>
+    </w:rPr>
+  </w:style>
+  <w:style w:type="character" w:customStyle="1" w:styleId="Char">
+    <w:name w:val="页眉 Char"/>
+    <w:basedOn w:val="a0"/>
+    <w:link w:val="a3"/>
+    <w:uiPriority w:val="99"/>
+    <w:rsid w:val="00C153DC"/>
+    <w:rPr>
+      <w:sz w:val="18"/>
+      <w:szCs w:val="18"/>
+    </w:rPr>
+  </w:style>
+  <w:style w:type="paragraph" w:styleId="a4">
+    <w:name w:val="footer"/>
+    <w:basedOn w:val="a"/>
+    <w:link w:val="Char0"/>
+    <w:uiPriority w:val="99"/>
+    <w:unhideWhenUsed/>
+    <w:rsid w:val="00C153DC"/>
+    <w:pPr>
+      <w:tabs>
+        <w:tab w:val="center" w:pos="4153"/>
+        <w:tab w:val="right" w:pos="8306"/>
+      </w:tabs>
+      <w:snapToGrid w:val="0"/>
+      <w:jc w:val="left"/>
+    </w:pPr>
+    <w:rPr>
+      <w:sz w:val="18"/>
+      <w:szCs w:val="18"/>
+    </w:rPr>
+  </w:style>
+  <w:style w:type="character" w:customStyle="1" w:styleId="Char0">
+    <w:name w:val="页脚 Char"/>
+    <w:basedOn w:val="a0"/>
+    <w:link w:val="a4"/>
+    <w:uiPriority w:val="99"/>
+    <w:rsid w:val="00C153DC"/>
+    <w:rPr>
+      <w:sz w:val="18"/>
+      <w:szCs w:val="18"/>
     </w:rPr>
   </w:style>
 </w:styles>

</xml_diff>